<commit_message>
Se agrego una imagen a la documentacion externa
</commit_message>
<xml_diff>
--- a/hum-dua/Documentacion Externa.docx
+++ b/hum-dua/Documentacion Externa.docx
@@ -1115,12 +1115,293 @@
       </w:pPr>
       <w:r>
         <w:rPr>
+          <w:noProof/>
+        </w:rPr>
+        <w:lastRenderedPageBreak/>
+        <mc:AlternateContent>
+          <mc:Choice Requires="wps">
+            <w:drawing>
+              <wp:anchor distT="0" distB="0" distL="114300" distR="114300" simplePos="0" relativeHeight="251677696" behindDoc="0" locked="0" layoutInCell="1" allowOverlap="1" wp14:anchorId="63A87003" wp14:editId="2DC6152E">
+                <wp:simplePos x="0" y="0"/>
+                <wp:positionH relativeFrom="column">
+                  <wp:posOffset>2607945</wp:posOffset>
+                </wp:positionH>
+                <wp:positionV relativeFrom="paragraph">
+                  <wp:posOffset>2681604</wp:posOffset>
+                </wp:positionV>
+                <wp:extent cx="45719" cy="828675"/>
+                <wp:effectExtent l="38100" t="38100" r="50165" b="28575"/>
+                <wp:wrapNone/>
+                <wp:docPr id="14" name="Conector recto de flecha 14"/>
+                <wp:cNvGraphicFramePr/>
+                <a:graphic xmlns:a="http://schemas.openxmlformats.org/drawingml/2006/main">
+                  <a:graphicData uri="http://schemas.microsoft.com/office/word/2010/wordprocessingShape">
+                    <wps:wsp>
+                      <wps:cNvCnPr/>
+                      <wps:spPr>
+                        <a:xfrm flipV="1">
+                          <a:off x="0" y="0"/>
+                          <a:ext cx="45719" cy="828675"/>
+                        </a:xfrm>
+                        <a:prstGeom prst="straightConnector1">
+                          <a:avLst/>
+                        </a:prstGeom>
+                        <a:ln>
+                          <a:solidFill>
+                            <a:schemeClr val="tx1"/>
+                          </a:solidFill>
+                          <a:tailEnd type="triangle"/>
+                        </a:ln>
+                      </wps:spPr>
+                      <wps:style>
+                        <a:lnRef idx="1">
+                          <a:schemeClr val="accent1"/>
+                        </a:lnRef>
+                        <a:fillRef idx="0">
+                          <a:schemeClr val="accent1"/>
+                        </a:fillRef>
+                        <a:effectRef idx="0">
+                          <a:schemeClr val="accent1"/>
+                        </a:effectRef>
+                        <a:fontRef idx="minor">
+                          <a:schemeClr val="tx1"/>
+                        </a:fontRef>
+                      </wps:style>
+                      <wps:bodyPr/>
+                    </wps:wsp>
+                  </a:graphicData>
+                </a:graphic>
+                <wp14:sizeRelH relativeFrom="margin">
+                  <wp14:pctWidth>0</wp14:pctWidth>
+                </wp14:sizeRelH>
+                <wp14:sizeRelV relativeFrom="margin">
+                  <wp14:pctHeight>0</wp14:pctHeight>
+                </wp14:sizeRelV>
+              </wp:anchor>
+            </w:drawing>
+          </mc:Choice>
+          <mc:Fallback>
+            <w:pict>
+              <v:shapetype w14:anchorId="4ADC803C" id="_x0000_t32" coordsize="21600,21600" o:spt="32" o:oned="t" path="m,l21600,21600e" filled="f">
+                <v:path arrowok="t" fillok="f" o:connecttype="none"/>
+                <o:lock v:ext="edit" shapetype="t"/>
+              </v:shapetype>
+              <v:shape id="Conector recto de flecha 14" o:spid="_x0000_s1026" type="#_x0000_t32" style="position:absolute;margin-left:205.35pt;margin-top:211.15pt;width:3.6pt;height:65.25pt;flip:y;z-index:251677696;visibility:visible;mso-wrap-style:square;mso-width-percent:0;mso-height-percent:0;mso-wrap-distance-left:9pt;mso-wrap-distance-top:0;mso-wrap-distance-right:9pt;mso-wrap-distance-bottom:0;mso-position-horizontal:absolute;mso-position-horizontal-relative:text;mso-position-vertical:absolute;mso-position-vertical-relative:text;mso-width-percent:0;mso-height-percent:0;mso-width-relative:margin;mso-height-relative:margin" o:gfxdata="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" strokecolor="black [3213]" strokeweight=".5pt">
+                <v:stroke endarrow="block" joinstyle="miter"/>
+              </v:shape>
+            </w:pict>
+          </mc:Fallback>
+        </mc:AlternateContent>
+      </w:r>
+      <w:r>
+        <w:rPr>
+          <w:noProof/>
+        </w:rPr>
+        <w:drawing>
+          <wp:inline distT="0" distB="0" distL="0" distR="0" wp14:anchorId="1EB79733" wp14:editId="4FEFFA7C">
+            <wp:extent cx="5612130" cy="3155315"/>
+            <wp:effectExtent l="0" t="0" r="7620" b="6985"/>
+            <wp:docPr id="8" name="Imagen 8"/>
+            <wp:cNvGraphicFramePr>
+              <a:graphicFrameLocks xmlns:a="http://schemas.openxmlformats.org/drawingml/2006/main" noChangeAspect="1"/>
+            </wp:cNvGraphicFramePr>
+            <a:graphic xmlns:a="http://schemas.openxmlformats.org/drawingml/2006/main">
+              <a:graphicData uri="http://schemas.openxmlformats.org/drawingml/2006/picture">
+                <pic:pic xmlns:pic="http://schemas.openxmlformats.org/drawingml/2006/picture">
+                  <pic:nvPicPr>
+                    <pic:cNvPr id="1" name=""/>
+                    <pic:cNvPicPr/>
+                  </pic:nvPicPr>
+                  <pic:blipFill>
+                    <a:blip r:embed="rId9"/>
+                    <a:stretch>
+                      <a:fillRect/>
+                    </a:stretch>
+                  </pic:blipFill>
+                  <pic:spPr>
+                    <a:xfrm>
+                      <a:off x="0" y="0"/>
+                      <a:ext cx="5612130" cy="3155315"/>
+                    </a:xfrm>
+                    <a:prstGeom prst="rect">
+                      <a:avLst/>
+                    </a:prstGeom>
+                  </pic:spPr>
+                </pic:pic>
+              </a:graphicData>
+            </a:graphic>
+          </wp:inline>
+        </w:drawing>
+      </w:r>
+    </w:p>
+    <w:p>
+      <w:pPr>
+        <w:jc w:val="center"/>
+        <w:rPr>
           <w:rFonts w:ascii="Algerian" w:hAnsi="Algerian" w:cs="Times New Roman"/>
           <w:color w:val="00B050"/>
           <w:sz w:val="40"/>
           <w:szCs w:val="40"/>
         </w:rPr>
-        <w:lastRenderedPageBreak/>
+      </w:pPr>
+      <w:r>
+        <w:rPr>
+          <w:rFonts w:ascii="Algerian" w:hAnsi="Algerian" w:cs="Times New Roman"/>
+          <w:noProof/>
+          <w:color w:val="00B050"/>
+          <w:sz w:val="40"/>
+          <w:szCs w:val="40"/>
+        </w:rPr>
+        <mc:AlternateContent>
+          <mc:Choice Requires="wps">
+            <w:drawing>
+              <wp:anchor distT="45720" distB="45720" distL="114300" distR="114300" simplePos="0" relativeHeight="251679744" behindDoc="0" locked="0" layoutInCell="1" allowOverlap="1" wp14:anchorId="1238BEB2" wp14:editId="5025C0BB">
+                <wp:simplePos x="0" y="0"/>
+                <wp:positionH relativeFrom="column">
+                  <wp:posOffset>1682115</wp:posOffset>
+                </wp:positionH>
+                <wp:positionV relativeFrom="paragraph">
+                  <wp:posOffset>185420</wp:posOffset>
+                </wp:positionV>
+                <wp:extent cx="1847850" cy="457200"/>
+                <wp:effectExtent l="0" t="0" r="19050" b="19050"/>
+                <wp:wrapSquare wrapText="bothSides"/>
+                <wp:docPr id="15" name="Cuadro de texto 2"/>
+                <wp:cNvGraphicFramePr>
+                  <a:graphicFrameLocks xmlns:a="http://schemas.openxmlformats.org/drawingml/2006/main"/>
+                </wp:cNvGraphicFramePr>
+                <a:graphic xmlns:a="http://schemas.openxmlformats.org/drawingml/2006/main">
+                  <a:graphicData uri="http://schemas.microsoft.com/office/word/2010/wordprocessingShape">
+                    <wps:wsp>
+                      <wps:cNvSpPr txBox="1">
+                        <a:spLocks noChangeArrowheads="1"/>
+                      </wps:cNvSpPr>
+                      <wps:spPr bwMode="auto">
+                        <a:xfrm>
+                          <a:off x="0" y="0"/>
+                          <a:ext cx="1847850" cy="457200"/>
+                        </a:xfrm>
+                        <a:prstGeom prst="rect">
+                          <a:avLst/>
+                        </a:prstGeom>
+                        <a:solidFill>
+                          <a:srgbClr val="FFFFFF"/>
+                        </a:solidFill>
+                        <a:ln w="9525">
+                          <a:solidFill>
+                            <a:srgbClr val="000000"/>
+                          </a:solidFill>
+                          <a:miter lim="800000"/>
+                          <a:headEnd/>
+                          <a:tailEnd/>
+                        </a:ln>
+                      </wps:spPr>
+                      <wps:txbx>
+                        <w:txbxContent>
+                          <w:p>
+                            <w:r>
+                              <w:t>Al ordenar correctamente le aparecerá este mensaje.</w:t>
+                            </w:r>
+                          </w:p>
+                        </w:txbxContent>
+                      </wps:txbx>
+                      <wps:bodyPr rot="0" vert="horz" wrap="square" lIns="91440" tIns="45720" rIns="91440" bIns="45720" anchor="t" anchorCtr="0">
+                        <a:noAutofit/>
+                      </wps:bodyPr>
+                    </wps:wsp>
+                  </a:graphicData>
+                </a:graphic>
+                <wp14:sizeRelH relativeFrom="margin">
+                  <wp14:pctWidth>0</wp14:pctWidth>
+                </wp14:sizeRelH>
+                <wp14:sizeRelV relativeFrom="margin">
+                  <wp14:pctHeight>0</wp14:pctHeight>
+                </wp14:sizeRelV>
+              </wp:anchor>
+            </w:drawing>
+          </mc:Choice>
+          <mc:Fallback>
+            <w:pict>
+              <v:shapetype w14:anchorId="1238BEB2" id="_x0000_t202" coordsize="21600,21600" o:spt="202" path="m,l,21600r21600,l21600,xe">
+                <v:stroke joinstyle="miter"/>
+                <v:path gradientshapeok="t" o:connecttype="rect"/>
+              </v:shapetype>
+              <v:shape id="_x0000_s1031" type="#_x0000_t202" style="position:absolute;left:0;text-align:left;margin-left:132.45pt;margin-top:14.6pt;width:145.5pt;height:36pt;z-index:251679744;visibility:visible;mso-wrap-style:square;mso-width-percent:0;mso-height-percent:0;mso-wrap-distance-left:9pt;mso-wrap-distance-top:3.6pt;mso-wrap-distance-right:9pt;mso-wrap-distance-bottom:3.6pt;mso-position-horizontal:absolute;mso-position-horizontal-relative:text;mso-position-vertical:absolute;mso-position-vertical-relative:text;mso-width-percent:0;mso-height-percent:0;mso-width-relative:margin;mso-height-relative:margin;v-text-anchor:top" o:gfxdata="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">
+                <v:textbox>
+                  <w:txbxContent>
+                    <w:p>
+                      <w:r>
+                        <w:t>Al ordenar correctamente le aparecerá este mensaje.</w:t>
+                      </w:r>
+                    </w:p>
+                  </w:txbxContent>
+                </v:textbox>
+                <w10:wrap type="square"/>
+              </v:shape>
+            </w:pict>
+          </mc:Fallback>
+        </mc:AlternateContent>
+      </w:r>
+    </w:p>
+    <w:p>
+      <w:pPr>
+        <w:jc w:val="right"/>
+        <w:rPr>
+          <w:rFonts w:ascii="Algerian" w:hAnsi="Algerian" w:cs="Times New Roman"/>
+          <w:color w:val="00B050"/>
+          <w:sz w:val="40"/>
+          <w:szCs w:val="40"/>
+        </w:rPr>
+      </w:pPr>
+    </w:p>
+    <w:p>
+      <w:pPr>
+        <w:jc w:val="right"/>
+        <w:rPr>
+          <w:rFonts w:ascii="Algerian" w:hAnsi="Algerian" w:cs="Times New Roman"/>
+          <w:color w:val="00B050"/>
+          <w:sz w:val="40"/>
+          <w:szCs w:val="40"/>
+        </w:rPr>
+      </w:pPr>
+    </w:p>
+    <w:p>
+      <w:pPr>
+        <w:rPr>
+          <w:rFonts w:ascii="Algerian" w:hAnsi="Algerian" w:cs="Times New Roman"/>
+          <w:color w:val="00B050"/>
+          <w:sz w:val="40"/>
+          <w:szCs w:val="40"/>
+        </w:rPr>
+      </w:pPr>
+    </w:p>
+    <w:p>
+      <w:pPr>
+        <w:rPr>
+          <w:rFonts w:ascii="Algerian" w:hAnsi="Algerian" w:cs="Times New Roman"/>
+          <w:color w:val="00B050"/>
+          <w:sz w:val="40"/>
+          <w:szCs w:val="40"/>
+        </w:rPr>
+      </w:pPr>
+    </w:p>
+    <w:p>
+      <w:pPr>
+        <w:jc w:val="center"/>
+        <w:rPr>
+          <w:rFonts w:ascii="Algerian" w:hAnsi="Algerian" w:cs="Times New Roman"/>
+          <w:color w:val="00B050"/>
+          <w:sz w:val="40"/>
+          <w:szCs w:val="40"/>
+        </w:rPr>
+      </w:pPr>
+      <w:r>
+        <w:rPr>
+          <w:rFonts w:ascii="Algerian" w:hAnsi="Algerian" w:cs="Times New Roman"/>
+          <w:color w:val="00B050"/>
+          <w:sz w:val="40"/>
+          <w:szCs w:val="40"/>
+        </w:rPr>
         <w:t>Descripción del problema</w:t>
       </w:r>
     </w:p>
@@ -1163,26 +1444,6 @@
         </w:rPr>
         <w:t>Se creo un juego de puzle.</w:t>
       </w:r>
-    </w:p>
-    <w:p>
-      <w:pPr>
-        <w:rPr>
-          <w:rFonts w:ascii="Arial" w:hAnsi="Arial" w:cs="Arial"/>
-          <w:color w:val="000000" w:themeColor="text1"/>
-          <w:sz w:val="32"/>
-          <w:szCs w:val="32"/>
-        </w:rPr>
-      </w:pPr>
-    </w:p>
-    <w:p>
-      <w:pPr>
-        <w:rPr>
-          <w:rFonts w:ascii="Arial" w:hAnsi="Arial" w:cs="Arial"/>
-          <w:color w:val="000000" w:themeColor="text1"/>
-          <w:sz w:val="32"/>
-          <w:szCs w:val="32"/>
-        </w:rPr>
-      </w:pPr>
     </w:p>
     <w:p>
       <w:pPr>
@@ -1373,16 +1634,7 @@
                 <w:sz w:val="32"/>
                 <w:szCs w:val="32"/>
               </w:rPr>
-              <w:t>Numérico</w:t>
-            </w:r>
-            <w:r>
-              <w:rPr>
-                <w:rFonts w:cstheme="minorHAnsi"/>
-                <w:color w:val="000000" w:themeColor="text1"/>
-                <w:sz w:val="32"/>
-                <w:szCs w:val="32"/>
-              </w:rPr>
-              <w:t>/Texto</w:t>
+              <w:t>Numérico/Texto</w:t>
             </w:r>
           </w:p>
         </w:tc>
@@ -1516,6 +1768,16 @@
     </w:p>
     <w:p/>
     <w:p/>
+    <w:p/>
+    <w:p/>
+    <w:p/>
+    <w:p/>
+    <w:p/>
+    <w:p/>
+    <w:p/>
+    <w:p/>
+    <w:p/>
+    <w:p/>
     <w:p>
       <w:pPr>
         <w:jc w:val="center"/>
@@ -1533,6 +1795,7 @@
           <w:sz w:val="40"/>
           <w:szCs w:val="40"/>
         </w:rPr>
+        <w:lastRenderedPageBreak/>
         <w:t>Algoritmo</w:t>
       </w:r>
     </w:p>
@@ -1570,7 +1833,7 @@
             <wp:cNvGraphicFramePr/>
             <a:graphic xmlns:a="http://schemas.openxmlformats.org/drawingml/2006/main">
               <a:graphicData uri="http://schemas.openxmlformats.org/drawingml/2006/diagram">
-                <dgm:relIds xmlns:dgm="http://schemas.openxmlformats.org/drawingml/2006/diagram" xmlns:r="http://schemas.openxmlformats.org/officeDocument/2006/relationships" r:dm="rId9" r:lo="rId10" r:qs="rId11" r:cs="rId12"/>
+                <dgm:relIds xmlns:dgm="http://schemas.openxmlformats.org/drawingml/2006/diagram" xmlns:r="http://schemas.openxmlformats.org/officeDocument/2006/relationships" r:dm="rId10" r:lo="rId11" r:qs="rId12" r:cs="rId13"/>
               </a:graphicData>
             </a:graphic>
           </wp:anchor>
@@ -3298,7 +3561,7 @@
   <dgm:whole/>
   <dgm:extLst>
     <a:ext uri="http://schemas.microsoft.com/office/drawing/2008/diagram">
-      <dsp:dataModelExt xmlns:dsp="http://schemas.microsoft.com/office/drawing/2008/diagram" relId="rId13" minVer="http://schemas.openxmlformats.org/drawingml/2006/diagram"/>
+      <dsp:dataModelExt xmlns:dsp="http://schemas.microsoft.com/office/drawing/2008/diagram" relId="rId14" minVer="http://schemas.openxmlformats.org/drawingml/2006/diagram"/>
     </a:ext>
   </dgm:extLst>
 </dgm:dataModel>
@@ -3319,8 +3582,8 @@
       </dsp:nvSpPr>
       <dsp:spPr>
         <a:xfrm>
-          <a:off x="1000822" y="744"/>
-          <a:ext cx="3484754" cy="871188"/>
+          <a:off x="1000666" y="744"/>
+          <a:ext cx="3485066" cy="871266"/>
         </a:xfrm>
         <a:prstGeom prst="roundRect">
           <a:avLst>
@@ -3388,8 +3651,8 @@
         </a:p>
       </dsp:txBody>
       <dsp:txXfrm>
-        <a:off x="1026338" y="26260"/>
-        <a:ext cx="3433722" cy="820156"/>
+        <a:off x="1026185" y="26263"/>
+        <a:ext cx="3434028" cy="820228"/>
       </dsp:txXfrm>
     </dsp:sp>
     <dsp:sp modelId="{0FB77C21-639F-4597-AA82-5CF93A5EAC17}">
@@ -3399,8 +3662,8 @@
       </dsp:nvSpPr>
       <dsp:spPr>
         <a:xfrm rot="5400000">
-          <a:off x="2579852" y="893713"/>
-          <a:ext cx="326695" cy="392034"/>
+          <a:off x="2579837" y="893792"/>
+          <a:ext cx="326724" cy="392069"/>
         </a:xfrm>
         <a:prstGeom prst="rightArrow">
           <a:avLst>
@@ -3458,8 +3721,8 @@
         </a:p>
       </dsp:txBody>
       <dsp:txXfrm rot="-5400000">
-        <a:off x="2625590" y="926382"/>
-        <a:ext cx="235220" cy="228687"/>
+        <a:off x="2625579" y="926465"/>
+        <a:ext cx="235241" cy="228707"/>
       </dsp:txXfrm>
     </dsp:sp>
     <dsp:sp modelId="{D71FAE03-D8B3-442F-8FE7-76B9D79164A8}">
@@ -3469,8 +3732,8 @@
       </dsp:nvSpPr>
       <dsp:spPr>
         <a:xfrm>
-          <a:off x="1000822" y="1307527"/>
-          <a:ext cx="3484754" cy="871188"/>
+          <a:off x="1000666" y="1307644"/>
+          <a:ext cx="3485066" cy="871266"/>
         </a:xfrm>
         <a:prstGeom prst="roundRect">
           <a:avLst>
@@ -3538,8 +3801,8 @@
         </a:p>
       </dsp:txBody>
       <dsp:txXfrm>
-        <a:off x="1026338" y="1333043"/>
-        <a:ext cx="3433722" cy="820156"/>
+        <a:off x="1026185" y="1333163"/>
+        <a:ext cx="3434028" cy="820228"/>
       </dsp:txXfrm>
     </dsp:sp>
     <dsp:sp modelId="{715D5356-D944-4167-8A68-B6D96F4C2C2E}">
@@ -3549,8 +3812,8 @@
       </dsp:nvSpPr>
       <dsp:spPr>
         <a:xfrm rot="5400000">
-          <a:off x="2579852" y="2200496"/>
-          <a:ext cx="326695" cy="392034"/>
+          <a:off x="2579837" y="2200692"/>
+          <a:ext cx="326724" cy="392069"/>
         </a:xfrm>
         <a:prstGeom prst="rightArrow">
           <a:avLst>
@@ -3608,8 +3871,8 @@
         </a:p>
       </dsp:txBody>
       <dsp:txXfrm rot="-5400000">
-        <a:off x="2625590" y="2233165"/>
-        <a:ext cx="235220" cy="228687"/>
+        <a:off x="2625579" y="2233365"/>
+        <a:ext cx="235241" cy="228707"/>
       </dsp:txXfrm>
     </dsp:sp>
     <dsp:sp modelId="{8E5DE548-4DBA-4BD4-AFA7-8D01FCBCEB52}">
@@ -3619,8 +3882,8 @@
       </dsp:nvSpPr>
       <dsp:spPr>
         <a:xfrm>
-          <a:off x="1000822" y="2614310"/>
-          <a:ext cx="3484754" cy="871188"/>
+          <a:off x="1000666" y="2614544"/>
+          <a:ext cx="3485066" cy="871266"/>
         </a:xfrm>
         <a:prstGeom prst="roundRect">
           <a:avLst>
@@ -3688,8 +3951,8 @@
         </a:p>
       </dsp:txBody>
       <dsp:txXfrm>
-        <a:off x="1026338" y="2639826"/>
-        <a:ext cx="3433722" cy="820156"/>
+        <a:off x="1026185" y="2640063"/>
+        <a:ext cx="3434028" cy="820228"/>
       </dsp:txXfrm>
     </dsp:sp>
     <dsp:sp modelId="{1D5DBF0F-F567-454D-A95E-05644676C5F4}">
@@ -3699,8 +3962,8 @@
       </dsp:nvSpPr>
       <dsp:spPr>
         <a:xfrm rot="5400000">
-          <a:off x="2579852" y="3507279"/>
-          <a:ext cx="326695" cy="392034"/>
+          <a:off x="2579837" y="3507592"/>
+          <a:ext cx="326724" cy="392069"/>
         </a:xfrm>
         <a:prstGeom prst="rightArrow">
           <a:avLst>
@@ -3758,8 +4021,8 @@
         </a:p>
       </dsp:txBody>
       <dsp:txXfrm rot="-5400000">
-        <a:off x="2625590" y="3539948"/>
-        <a:ext cx="235220" cy="228687"/>
+        <a:off x="2625579" y="3540265"/>
+        <a:ext cx="235241" cy="228707"/>
       </dsp:txXfrm>
     </dsp:sp>
     <dsp:sp modelId="{2F842F34-95C7-48F0-AD9D-A1F5F26B6994}">
@@ -3769,8 +4032,8 @@
       </dsp:nvSpPr>
       <dsp:spPr>
         <a:xfrm>
-          <a:off x="1000822" y="3921093"/>
-          <a:ext cx="3484754" cy="871188"/>
+          <a:off x="1000666" y="3921444"/>
+          <a:ext cx="3485066" cy="871266"/>
         </a:xfrm>
         <a:prstGeom prst="roundRect">
           <a:avLst>
@@ -3838,8 +4101,8 @@
         </a:p>
       </dsp:txBody>
       <dsp:txXfrm>
-        <a:off x="1026338" y="3946609"/>
-        <a:ext cx="3433722" cy="820156"/>
+        <a:off x="1026185" y="3946963"/>
+        <a:ext cx="3434028" cy="820228"/>
       </dsp:txXfrm>
     </dsp:sp>
     <dsp:sp modelId="{A1008302-2C58-4388-B446-C24CEADBA310}">
@@ -3849,8 +4112,8 @@
       </dsp:nvSpPr>
       <dsp:spPr>
         <a:xfrm rot="5400000">
-          <a:off x="2579852" y="4814062"/>
-          <a:ext cx="326695" cy="392034"/>
+          <a:off x="2579837" y="4814492"/>
+          <a:ext cx="326724" cy="392069"/>
         </a:xfrm>
         <a:prstGeom prst="rightArrow">
           <a:avLst>
@@ -3908,8 +4171,8 @@
         </a:p>
       </dsp:txBody>
       <dsp:txXfrm rot="-5400000">
-        <a:off x="2625590" y="4846731"/>
-        <a:ext cx="235220" cy="228687"/>
+        <a:off x="2625579" y="4847165"/>
+        <a:ext cx="235241" cy="228707"/>
       </dsp:txXfrm>
     </dsp:sp>
     <dsp:sp modelId="{E742956D-EBDB-4104-AB51-D57F6A148950}">
@@ -3919,8 +4182,8 @@
       </dsp:nvSpPr>
       <dsp:spPr>
         <a:xfrm>
-          <a:off x="1000822" y="5227876"/>
-          <a:ext cx="3484754" cy="871188"/>
+          <a:off x="1000666" y="5228343"/>
+          <a:ext cx="3485066" cy="871266"/>
         </a:xfrm>
         <a:prstGeom prst="roundRect">
           <a:avLst>
@@ -3988,8 +4251,8 @@
         </a:p>
       </dsp:txBody>
       <dsp:txXfrm>
-        <a:off x="1026338" y="5253392"/>
-        <a:ext cx="3433722" cy="820156"/>
+        <a:off x="1026185" y="5253862"/>
+        <a:ext cx="3434028" cy="820228"/>
       </dsp:txXfrm>
     </dsp:sp>
   </dsp:spTree>

</xml_diff>